<commit_message>
Updated developer notes for 2.3.1
</commit_message>
<xml_diff>
--- a/developer note/ReleaseNotesBAO.docx
+++ b/developer note/ReleaseNotesBAO.docx
@@ -20,7 +20,7 @@
         <w:t>elease Notes for BAO version 2.</w:t>
       </w:r>
       <w:r>
-        <w:t>2.2</w:t>
+        <w:t>3.1</w:t>
       </w:r>
     </w:p>
     <w:p>
@@ -131,7 +131,14 @@
           <w:sz w:val="20"/>
           <w:szCs w:val="20"/>
         </w:rPr>
-        <w:t>27, 2017</w:t>
+        <w:t>30</w:t>
+      </w:r>
+      <w:r>
+        <w:rPr>
+          <w:sz w:val="20"/>
+          <w:szCs w:val="20"/>
+        </w:rPr>
+        <w:t>, 2017</w:t>
       </w:r>
     </w:p>
     <w:p>
@@ -207,12 +214,17 @@
     <w:p>
       <w:pPr>
         <w:widowControl w:val="0"/>
-      </w:pPr>
-      <w:r>
         <w:rPr>
           <w:color w:val="333333"/>
           <w:sz w:val="20"/>
           <w:szCs w:val="20"/>
+        </w:rPr>
+      </w:pPr>
+      <w:r>
+        <w:rPr>
+          <w:color w:val="333333"/>
+          <w:sz w:val="20"/>
+          <w:szCs w:val="20"/>
           <w:highlight w:val="white"/>
         </w:rPr>
         <w:t xml:space="preserve">The </w:t>
@@ -241,7 +253,85 @@
     <w:p>
       <w:pPr>
         <w:widowControl w:val="0"/>
-      </w:pPr>
+        <w:rPr>
+          <w:color w:val="333333"/>
+          <w:sz w:val="20"/>
+          <w:szCs w:val="20"/>
+        </w:rPr>
+      </w:pPr>
+    </w:p>
+    <w:p>
+      <w:pPr>
+        <w:widowControl w:val="0"/>
+        <w:rPr>
+          <w:sz w:val="20"/>
+          <w:szCs w:val="20"/>
+        </w:rPr>
+      </w:pPr>
+      <w:r>
+        <w:rPr>
+          <w:sz w:val="20"/>
+          <w:szCs w:val="20"/>
+        </w:rPr>
+        <w:t xml:space="preserve">BAO 2.3.1 is based on the need after the annotation effort performed by Collaborative Drug Discovery (CDD) using their annotation tool </w:t>
+      </w:r>
+      <w:proofErr w:type="spellStart"/>
+      <w:r>
+        <w:rPr>
+          <w:sz w:val="20"/>
+          <w:szCs w:val="20"/>
+        </w:rPr>
+        <w:t>BioAssay</w:t>
+      </w:r>
+      <w:proofErr w:type="spellEnd"/>
+      <w:r>
+        <w:rPr>
+          <w:sz w:val="20"/>
+          <w:szCs w:val="20"/>
+        </w:rPr>
+        <w:t xml:space="preserve"> Express (</w:t>
+      </w:r>
+      <w:proofErr w:type="gramStart"/>
+      <w:r>
+        <w:rPr>
+          <w:sz w:val="20"/>
+          <w:szCs w:val="20"/>
+        </w:rPr>
+        <w:t>BAE :</w:t>
+      </w:r>
+      <w:proofErr w:type="gramEnd"/>
+      <w:r>
+        <w:rPr>
+          <w:sz w:val="20"/>
+          <w:szCs w:val="20"/>
+        </w:rPr>
+        <w:t xml:space="preserve"> http://www.bioassayexpress.com/). CDD annotated 3500 assays using BAE.</w:t>
+      </w:r>
+    </w:p>
+    <w:p>
+      <w:pPr>
+        <w:widowControl w:val="0"/>
+        <w:rPr>
+          <w:sz w:val="20"/>
+          <w:szCs w:val="20"/>
+        </w:rPr>
+      </w:pPr>
+      <w:r>
+        <w:rPr>
+          <w:sz w:val="20"/>
+          <w:szCs w:val="20"/>
+        </w:rPr>
+        <w:t xml:space="preserve">Based on the annotations, absent term reports have been generated by BAE. The absence reports were then communicated with the BAO group and processed systematically in a semi-automated way for the </w:t>
+      </w:r>
+      <w:bookmarkStart w:id="3" w:name="_GoBack"/>
+      <w:bookmarkEnd w:id="3"/>
+      <w:r>
+        <w:rPr>
+          <w:sz w:val="20"/>
+          <w:szCs w:val="20"/>
+        </w:rPr>
+        <w:t>ontology additions. The generated OWL vocabulary files with new terms are added to the different vocabulary files based on BAO’s modular architecture. New terms from BAE were added to BAO 2.2.2</w:t>
+      </w:r>
     </w:p>
     <w:p>
       <w:pPr>
@@ -251,8 +341,8 @@
         <w:widowControl w:val="0"/>
         <w:contextualSpacing w:val="0"/>
       </w:pPr>
-      <w:bookmarkStart w:id="3" w:name="_8wnlhsiqhnm3" w:colFirst="0" w:colLast="0"/>
-      <w:bookmarkEnd w:id="3"/>
+      <w:bookmarkStart w:id="4" w:name="_8wnlhsiqhnm3" w:colFirst="0" w:colLast="0"/>
+      <w:bookmarkEnd w:id="4"/>
       <w:r>
         <w:t>Changes</w:t>
       </w:r>
@@ -266,19 +356,27 @@
         <w:ind w:hanging="360"/>
         <w:contextualSpacing/>
       </w:pPr>
-      <w:r>
-        <w:t xml:space="preserve">01/27/2017 All vocabulary modules were update to conform  to </w:t>
+      <w:bookmarkStart w:id="5" w:name="_ofe3vws0y5rj" w:colFirst="0" w:colLast="0"/>
+      <w:bookmarkEnd w:id="5"/>
+      <w:r>
+        <w:t>01/30/2015</w:t>
+      </w:r>
+      <w:r>
+        <w:t xml:space="preserve">: A total number of 224 new terms added </w:t>
+      </w:r>
+      <w:r>
+        <w:t xml:space="preserve">to BAO 2.2.2 </w:t>
+      </w:r>
+      <w:r>
+        <w:t xml:space="preserve">via annotations generated with </w:t>
       </w:r>
       <w:proofErr w:type="spellStart"/>
       <w:r>
-        <w:t>rdfs:xml</w:t>
+        <w:t>BioAssay</w:t>
       </w:r>
       <w:proofErr w:type="spellEnd"/>
       <w:r>
-        <w:t xml:space="preserve"> format</w:t>
-      </w:r>
-      <w:r>
-        <w:t xml:space="preserve"> </w:t>
+        <w:t xml:space="preserve"> Express (BAE). </w:t>
       </w:r>
     </w:p>
     <w:p>
@@ -291,15 +389,43 @@
         <w:contextualSpacing/>
       </w:pPr>
       <w:r>
-        <w:t xml:space="preserve">8 classes moved from </w:t>
+        <w:t>Vocabulary and Modules changed are as follows:</w:t>
+      </w:r>
+    </w:p>
+    <w:p>
+      <w:pPr>
+        <w:numPr>
+          <w:ilvl w:val="0"/>
+          <w:numId w:val="1"/>
+        </w:numPr>
+        <w:contextualSpacing/>
+      </w:pPr>
+      <w:r>
+        <w:t xml:space="preserve">BAO Core: </w:t>
       </w:r>
       <w:proofErr w:type="spellStart"/>
       <w:r>
-        <w:t>bao_complete</w:t>
+        <w:t>bao_vocabulary_assay</w:t>
       </w:r>
       <w:proofErr w:type="spellEnd"/>
       <w:r>
-        <w:t xml:space="preserve"> to respective vocabulary files</w:t>
+        <w:t xml:space="preserve">, </w:t>
+      </w:r>
+      <w:proofErr w:type="spellStart"/>
+      <w:r>
+        <w:t>assaykit</w:t>
+      </w:r>
+      <w:proofErr w:type="spellEnd"/>
+      <w:r>
+        <w:t xml:space="preserve">, detection, format, instrument, method, result, and </w:t>
+      </w:r>
+      <w:proofErr w:type="spellStart"/>
+      <w:r>
+        <w:t>screenedentity</w:t>
+      </w:r>
+      <w:proofErr w:type="spellEnd"/>
+      <w:r>
+        <w:t>.</w:t>
       </w:r>
     </w:p>
     <w:p>
@@ -308,27 +434,45 @@
           <w:ilvl w:val="0"/>
           <w:numId w:val="1"/>
         </w:numPr>
-        <w:ind w:hanging="360"/>
-        <w:contextualSpacing/>
-      </w:pPr>
-      <w:r>
-        <w:t xml:space="preserve">BAO2.2.2 is a cleaned up version based on BAO2.0 (from 11/25/14, </w:t>
+        <w:contextualSpacing/>
+        <w:rPr>
+          <w:lang w:val="pt-BR"/>
+        </w:rPr>
+      </w:pPr>
+      <w:r>
+        <w:rPr>
+          <w:lang w:val="pt-BR"/>
+        </w:rPr>
+        <w:t xml:space="preserve">BAO </w:t>
       </w:r>
       <w:proofErr w:type="spellStart"/>
       <w:r>
-        <w:t>BioPortal</w:t>
+        <w:rPr>
+          <w:lang w:val="pt-BR"/>
+        </w:rPr>
+        <w:t>External</w:t>
       </w:r>
       <w:proofErr w:type="spellEnd"/>
       <w:r>
-        <w:t xml:space="preserve">), and edited and added terms from BAO2.2 release on </w:t>
-      </w:r>
-      <w:proofErr w:type="spellStart"/>
-      <w:r>
-        <w:t>github</w:t>
-      </w:r>
-      <w:bookmarkStart w:id="4" w:name="_GoBack"/>
-      <w:bookmarkEnd w:id="4"/>
-      <w:proofErr w:type="spellEnd"/>
+        <w:rPr>
+          <w:lang w:val="pt-BR"/>
+        </w:rPr>
+        <w:t xml:space="preserve">: </w:t>
+      </w:r>
+      <w:proofErr w:type="gramStart"/>
+      <w:r>
+        <w:rPr>
+          <w:lang w:val="pt-BR"/>
+        </w:rPr>
+        <w:t>BAO2.</w:t>
+      </w:r>
+      <w:proofErr w:type="gramEnd"/>
+      <w:r>
+        <w:rPr>
+          <w:lang w:val="pt-BR"/>
+        </w:rPr>
+        <w:t xml:space="preserve">0_DOID_import.owl, BAO2.0_CLO_import.owl, BAO2.0_NCBITaxon_import.owl </w:t>
+      </w:r>
     </w:p>
     <w:p>
       <w:pPr>
@@ -338,8 +482,6 @@
         <w:widowControl w:val="0"/>
         <w:contextualSpacing w:val="0"/>
       </w:pPr>
-      <w:bookmarkStart w:id="5" w:name="_ofe3vws0y5rj" w:colFirst="0" w:colLast="0"/>
-      <w:bookmarkEnd w:id="5"/>
       <w:r>
         <w:t>License/Disclaimer</w:t>
       </w:r>
@@ -1302,17 +1444,41 @@
         <w:rPr>
           <w:sz w:val="20"/>
           <w:szCs w:val="20"/>
+          <w:lang w:val="pt-BR"/>
         </w:rPr>
       </w:pPr>
       <w:hyperlink r:id="rId43">
-        <w:r>
-          <w:rPr>
-            <w:color w:val="1155CC"/>
-            <w:sz w:val="20"/>
-            <w:szCs w:val="20"/>
-            <w:u w:val="single"/>
-          </w:rPr>
-          <w:t>BAO2.0_CLO_import.owl</w:t>
+        <w:proofErr w:type="gramStart"/>
+        <w:r>
+          <w:rPr>
+            <w:color w:val="1155CC"/>
+            <w:sz w:val="20"/>
+            <w:szCs w:val="20"/>
+            <w:u w:val="single"/>
+            <w:lang w:val="pt-BR"/>
+          </w:rPr>
+          <w:t>BAO2.</w:t>
+        </w:r>
+        <w:proofErr w:type="gramEnd"/>
+        <w:r>
+          <w:rPr>
+            <w:color w:val="1155CC"/>
+            <w:sz w:val="20"/>
+            <w:szCs w:val="20"/>
+            <w:u w:val="single"/>
+            <w:lang w:val="pt-BR"/>
+          </w:rPr>
+          <w:t>3</w:t>
+        </w:r>
+        <w:r>
+          <w:rPr>
+            <w:color w:val="1155CC"/>
+            <w:sz w:val="20"/>
+            <w:szCs w:val="20"/>
+            <w:u w:val="single"/>
+            <w:lang w:val="pt-BR"/>
+          </w:rPr>
+          <w:t>_CLO_import.owl</w:t>
         </w:r>
       </w:hyperlink>
     </w:p>
@@ -1328,17 +1494,41 @@
         <w:rPr>
           <w:sz w:val="20"/>
           <w:szCs w:val="20"/>
+          <w:lang w:val="pt-BR"/>
         </w:rPr>
       </w:pPr>
       <w:hyperlink r:id="rId44">
-        <w:r>
-          <w:rPr>
-            <w:color w:val="1155CC"/>
-            <w:sz w:val="20"/>
-            <w:szCs w:val="20"/>
-            <w:u w:val="single"/>
-          </w:rPr>
-          <w:t>BAO2.0_DOID_import.owl</w:t>
+        <w:proofErr w:type="gramStart"/>
+        <w:r>
+          <w:rPr>
+            <w:color w:val="1155CC"/>
+            <w:sz w:val="20"/>
+            <w:szCs w:val="20"/>
+            <w:u w:val="single"/>
+            <w:lang w:val="pt-BR"/>
+          </w:rPr>
+          <w:t>BAO2.</w:t>
+        </w:r>
+        <w:proofErr w:type="gramEnd"/>
+        <w:r>
+          <w:rPr>
+            <w:color w:val="1155CC"/>
+            <w:sz w:val="20"/>
+            <w:szCs w:val="20"/>
+            <w:u w:val="single"/>
+            <w:lang w:val="pt-BR"/>
+          </w:rPr>
+          <w:t>3</w:t>
+        </w:r>
+        <w:r>
+          <w:rPr>
+            <w:color w:val="1155CC"/>
+            <w:sz w:val="20"/>
+            <w:szCs w:val="20"/>
+            <w:u w:val="single"/>
+            <w:lang w:val="pt-BR"/>
+          </w:rPr>
+          <w:t>_DOID_import.owl</w:t>
         </w:r>
       </w:hyperlink>
     </w:p>
@@ -1380,17 +1570,41 @@
         <w:rPr>
           <w:sz w:val="20"/>
           <w:szCs w:val="20"/>
+          <w:lang w:val="pt-BR"/>
         </w:rPr>
       </w:pPr>
       <w:hyperlink r:id="rId46">
-        <w:r>
-          <w:rPr>
-            <w:color w:val="1155CC"/>
-            <w:sz w:val="20"/>
-            <w:szCs w:val="20"/>
-            <w:u w:val="single"/>
-          </w:rPr>
-          <w:t>BAO2.0_NCBITaxon_import.owl</w:t>
+        <w:proofErr w:type="gramStart"/>
+        <w:r>
+          <w:rPr>
+            <w:color w:val="1155CC"/>
+            <w:sz w:val="20"/>
+            <w:szCs w:val="20"/>
+            <w:u w:val="single"/>
+            <w:lang w:val="pt-BR"/>
+          </w:rPr>
+          <w:t>BAO2.</w:t>
+        </w:r>
+        <w:proofErr w:type="gramEnd"/>
+        <w:r>
+          <w:rPr>
+            <w:color w:val="1155CC"/>
+            <w:sz w:val="20"/>
+            <w:szCs w:val="20"/>
+            <w:u w:val="single"/>
+            <w:lang w:val="pt-BR"/>
+          </w:rPr>
+          <w:t>3</w:t>
+        </w:r>
+        <w:r>
+          <w:rPr>
+            <w:color w:val="1155CC"/>
+            <w:sz w:val="20"/>
+            <w:szCs w:val="20"/>
+            <w:u w:val="single"/>
+            <w:lang w:val="pt-BR"/>
+          </w:rPr>
+          <w:t>_NCBITaxon_import.owl</w:t>
         </w:r>
       </w:hyperlink>
     </w:p>
@@ -1406,17 +1620,31 @@
         <w:rPr>
           <w:sz w:val="20"/>
           <w:szCs w:val="20"/>
+          <w:lang w:val="pt-BR"/>
         </w:rPr>
       </w:pPr>
       <w:hyperlink r:id="rId47">
-        <w:r>
-          <w:rPr>
-            <w:color w:val="1155CC"/>
-            <w:sz w:val="20"/>
-            <w:szCs w:val="20"/>
-            <w:u w:val="single"/>
-          </w:rPr>
-          <w:t>BAO2.0_PATO_import.owl</w:t>
+        <w:proofErr w:type="gramStart"/>
+        <w:r>
+          <w:rPr>
+            <w:color w:val="1155CC"/>
+            <w:sz w:val="20"/>
+            <w:szCs w:val="20"/>
+            <w:u w:val="single"/>
+            <w:lang w:val="pt-BR"/>
+          </w:rPr>
+          <w:t>BAO2.</w:t>
+        </w:r>
+        <w:proofErr w:type="gramEnd"/>
+        <w:r>
+          <w:rPr>
+            <w:color w:val="1155CC"/>
+            <w:sz w:val="20"/>
+            <w:szCs w:val="20"/>
+            <w:u w:val="single"/>
+            <w:lang w:val="pt-BR"/>
+          </w:rPr>
+          <w:t>0_PATO_import.owl</w:t>
         </w:r>
       </w:hyperlink>
     </w:p>
@@ -2864,7 +3092,7 @@
   <a:extraClrSchemeLst/>
   <a:extLst>
     <a:ext uri="{05A4C25C-085E-4340-85A3-A5531E510DB2}">
-      <thm15:themeFamily xmlns:thm15="http://schemas.microsoft.com/office/thememl/2012/main" xmlns="" name="Office Theme" id="{62F939B6-93AF-4DB8-9C6B-D6C7DFDC589F}" vid="{4A3C46E8-61CC-4603-A589-7422A47A8E4A}"/>
+      <thm15:themeFamily xmlns="" xmlns:thm15="http://schemas.microsoft.com/office/thememl/2012/main" name="Office Theme" id="{62F939B6-93AF-4DB8-9C6B-D6C7DFDC589F}" vid="{4A3C46E8-61CC-4603-A589-7422A47A8E4A}"/>
     </a:ext>
   </a:extLst>
 </a:theme>

</xml_diff>